<commit_message>
Sista commiten. Det här är Slutinlämningen.
</commit_message>
<xml_diff>
--- a/Individuellt-projekt-dokumentation/Post-Mortem-Svante-Arvedson-ba222ec.docx
+++ b/Individuellt-projekt-dokumentation/Post-Mortem-Svante-Arvedson-ba222ec.docx
@@ -177,7 +177,7 @@
           <w:szCs w:val="28"/>
           <w:lang w:val="sv-SE"/>
         </w:rPr>
-        <w:t>-06-05</w:t>
+        <w:t>-06-04</w:t>
       </w:r>
     </w:p>
     <w:p>
@@ -377,6 +377,13 @@
     </w:p>
     <w:sdt>
       <w:sdtPr>
+        <w:rPr>
+          <w:rFonts w:ascii="Garamond" w:hAnsi="Garamond"/>
+          <w:smallCaps w:val="0"/>
+          <w:spacing w:val="0"/>
+          <w:sz w:val="24"/>
+          <w:szCs w:val="20"/>
+        </w:rPr>
         <w:id w:val="23575277"/>
         <w:docPartObj>
           <w:docPartGallery w:val="Table of Contents"/>
@@ -385,11 +392,6 @@
       </w:sdtPr>
       <w:sdtEndPr>
         <w:rPr>
-          <w:rFonts w:ascii="Garamond" w:hAnsi="Garamond"/>
-          <w:smallCaps w:val="0"/>
-          <w:spacing w:val="0"/>
-          <w:sz w:val="24"/>
-          <w:szCs w:val="20"/>
           <w:lang w:val="sv-SE"/>
         </w:rPr>
       </w:sdtEndPr>
@@ -1287,7 +1289,21 @@
           <w:i/>
           <w:lang w:val="sv-SE"/>
         </w:rPr>
-        <w:t>Windows Server R2 2008</w:t>
+        <w:t xml:space="preserve">Windows Server </w:t>
+      </w:r>
+      <w:r>
+        <w:rPr>
+          <w:i/>
+          <w:lang w:val="sv-SE"/>
+        </w:rPr>
+        <w:t>R</w:t>
+      </w:r>
+      <w:r>
+        <w:rPr>
+          <w:i/>
+          <w:lang w:val="sv-SE"/>
+        </w:rPr>
+        <w:t>2 2008</w:t>
       </w:r>
       <w:r>
         <w:rPr>
@@ -2183,7 +2199,7 @@
             <w:rPr>
               <w:noProof/>
             </w:rPr>
-            <w:t>7</w:t>
+            <w:t>4</w:t>
           </w:r>
         </w:fldSimple>
         <w:r>
@@ -3684,7 +3700,7 @@
 </file>
 
 <file path=customXml/itemProps2.xml><?xml version="1.0" encoding="utf-8"?>
-<ds:datastoreItem xmlns:ds="http://schemas.openxmlformats.org/officeDocument/2006/customXml" ds:itemID="{8B582AEB-E811-4016-B34D-68E603DB7BC0}">
+<ds:datastoreItem xmlns:ds="http://schemas.openxmlformats.org/officeDocument/2006/customXml" ds:itemID="{B7790D70-80DF-45F4-ACFD-62947C30986C}">
   <ds:schemaRefs>
     <ds:schemaRef ds:uri="http://schemas.openxmlformats.org/officeDocument/2006/bibliography"/>
   </ds:schemaRefs>

</xml_diff>